<commit_message>
update doc, add linux uuu
</commit_message>
<xml_diff>
--- a/100ask_imx6ull烧写工具设计与使用说明.docx
+++ b/100ask_imx6ull烧写工具设计与使用说明.docx
@@ -1005,18 +1005,16 @@
           <w:numId w:val="0"/>
         </w:numPr>
       </w:pPr>
-      <w:bookmarkStart w:id="6" w:name="_Toc33603944"/>
-      <w:bookmarkStart w:id="7" w:name="_Toc34063713"/>
+      <w:bookmarkStart w:id="6" w:name="_Toc34063713"/>
+      <w:bookmarkStart w:id="7" w:name="_Toc33603944"/>
       <w:r>
         <w:rPr>
           <w:rFonts w:hint="eastAsia"/>
         </w:rPr>
         <w:t>目录</w:t>
       </w:r>
-      <w:bookmarkEnd w:id="7"/>
-    </w:p>
-    <w:bookmarkStart w:id="8" w:name="_GoBack"/>
-    <w:bookmarkEnd w:id="8"/>
+      <w:bookmarkEnd w:id="6"/>
+    </w:p>
     <w:p>
       <w:pPr>
         <w:pStyle w:val="TOC1"/>
@@ -3360,7 +3358,7 @@
           <w:numId w:val="0"/>
         </w:numPr>
       </w:pPr>
-      <w:bookmarkStart w:id="9" w:name="_Toc34063714"/>
+      <w:bookmarkStart w:id="8" w:name="_Toc34063714"/>
       <w:r>
         <w:rPr>
           <w:rFonts w:hint="eastAsia"/>
@@ -3371,14 +3369,14 @@
       <w:r>
         <w:t xml:space="preserve">. </w:t>
       </w:r>
-      <w:bookmarkEnd w:id="6"/>
+      <w:bookmarkEnd w:id="7"/>
       <w:r>
         <w:rPr>
           <w:rFonts w:hint="eastAsia"/>
         </w:rPr>
         <w:t>为什么要重新开发烧写工具</w:t>
       </w:r>
-      <w:bookmarkEnd w:id="9"/>
+      <w:bookmarkEnd w:id="8"/>
     </w:p>
     <w:p/>
     <w:p>
@@ -3810,25 +3808,26 @@
           <w:numId w:val="0"/>
         </w:numPr>
       </w:pPr>
-      <w:bookmarkStart w:id="10" w:name="_Toc11842150"/>
-      <w:bookmarkStart w:id="11" w:name="_Toc11842387"/>
-      <w:bookmarkStart w:id="12" w:name="_Toc11842651"/>
-      <w:bookmarkStart w:id="13" w:name="_Toc12607075"/>
-      <w:bookmarkStart w:id="14" w:name="_Toc12607163"/>
-      <w:bookmarkStart w:id="15" w:name="_Toc12607252"/>
-      <w:bookmarkStart w:id="16" w:name="_Toc12607301"/>
-      <w:bookmarkStart w:id="17" w:name="_Toc12607350"/>
-      <w:bookmarkStart w:id="18" w:name="_Toc12607420"/>
-      <w:bookmarkStart w:id="19" w:name="_Toc12607498"/>
-      <w:bookmarkStart w:id="20" w:name="_Toc12607812"/>
-      <w:bookmarkStart w:id="21" w:name="_Toc14188085"/>
-      <w:bookmarkStart w:id="22" w:name="_Toc17808634"/>
-      <w:bookmarkStart w:id="23" w:name="_Toc19865082"/>
-      <w:bookmarkStart w:id="24" w:name="_Toc21790699"/>
-      <w:bookmarkStart w:id="25" w:name="_Toc29738993"/>
-      <w:bookmarkStart w:id="26" w:name="_Toc31719564"/>
-      <w:bookmarkStart w:id="27" w:name="_Toc31816995"/>
-      <w:bookmarkStart w:id="28" w:name="_Toc34063715"/>
+      <w:bookmarkStart w:id="9" w:name="_Toc11842150"/>
+      <w:bookmarkStart w:id="10" w:name="_Toc11842387"/>
+      <w:bookmarkStart w:id="11" w:name="_Toc11842651"/>
+      <w:bookmarkStart w:id="12" w:name="_Toc12607075"/>
+      <w:bookmarkStart w:id="13" w:name="_Toc12607163"/>
+      <w:bookmarkStart w:id="14" w:name="_Toc12607252"/>
+      <w:bookmarkStart w:id="15" w:name="_Toc12607301"/>
+      <w:bookmarkStart w:id="16" w:name="_Toc12607350"/>
+      <w:bookmarkStart w:id="17" w:name="_Toc12607420"/>
+      <w:bookmarkStart w:id="18" w:name="_Toc12607498"/>
+      <w:bookmarkStart w:id="19" w:name="_Toc12607812"/>
+      <w:bookmarkStart w:id="20" w:name="_Toc14188085"/>
+      <w:bookmarkStart w:id="21" w:name="_Toc17808634"/>
+      <w:bookmarkStart w:id="22" w:name="_Toc19865082"/>
+      <w:bookmarkStart w:id="23" w:name="_Toc21790699"/>
+      <w:bookmarkStart w:id="24" w:name="_Toc29738993"/>
+      <w:bookmarkStart w:id="25" w:name="_Toc31719564"/>
+      <w:bookmarkStart w:id="26" w:name="_Toc31816995"/>
+      <w:bookmarkStart w:id="27" w:name="_Toc34063715"/>
+      <w:bookmarkEnd w:id="9"/>
       <w:bookmarkEnd w:id="10"/>
       <w:bookmarkEnd w:id="11"/>
       <w:bookmarkEnd w:id="12"/>
@@ -3846,7 +3845,6 @@
       <w:bookmarkEnd w:id="24"/>
       <w:bookmarkEnd w:id="25"/>
       <w:bookmarkEnd w:id="26"/>
-      <w:bookmarkEnd w:id="27"/>
       <w:r>
         <w:lastRenderedPageBreak/>
         <w:t xml:space="preserve">2. </w:t>
@@ -3857,7 +3855,7 @@
         </w:rPr>
         <w:t>实现原理</w:t>
       </w:r>
-      <w:bookmarkEnd w:id="28"/>
+      <w:bookmarkEnd w:id="27"/>
     </w:p>
     <w:p>
       <w:pPr>
@@ -4562,7 +4560,7 @@
           <w:numId w:val="0"/>
         </w:numPr>
       </w:pPr>
-      <w:bookmarkStart w:id="29" w:name="_Toc34063716"/>
+      <w:bookmarkStart w:id="28" w:name="_Toc34063716"/>
       <w:r>
         <w:lastRenderedPageBreak/>
         <w:t>3. uuu</w:t>
@@ -4573,175 +4571,175 @@
         </w:rPr>
         <w:t>使用示例</w:t>
       </w:r>
+      <w:bookmarkEnd w:id="28"/>
+    </w:p>
+    <w:p>
+      <w:pPr>
+        <w:ind w:firstLine="420"/>
+      </w:pPr>
+      <w:r>
+        <w:rPr>
+          <w:rFonts w:hint="eastAsia"/>
+        </w:rPr>
+        <w:t>要给</w:t>
+      </w:r>
+      <w:r>
+        <w:t>uuu</w:t>
+      </w:r>
+      <w:r>
+        <w:rPr>
+          <w:rFonts w:hint="eastAsia"/>
+        </w:rPr>
+        <w:t>修改配套的u</w:t>
+      </w:r>
+      <w:r>
+        <w:t>-boot</w:t>
+      </w:r>
+      <w:r>
+        <w:rPr>
+          <w:rFonts w:hint="eastAsia"/>
+        </w:rPr>
+        <w:t>，要给它写G</w:t>
+      </w:r>
+      <w:r>
+        <w:t>UI</w:t>
+      </w:r>
+      <w:r>
+        <w:rPr>
+          <w:rFonts w:hint="eastAsia"/>
+        </w:rPr>
+        <w:t>，第一件事当然就是熟悉u</w:t>
+      </w:r>
+      <w:r>
+        <w:t>uu</w:t>
+      </w:r>
+      <w:r>
+        <w:rPr>
+          <w:rFonts w:hint="eastAsia"/>
+        </w:rPr>
+        <w:t>的使用：先用命令行。</w:t>
+      </w:r>
+    </w:p>
+    <w:p>
+      <w:pPr>
+        <w:ind w:firstLine="420"/>
+      </w:pPr>
+      <w:r>
+        <w:t>uuu</w:t>
+      </w:r>
+      <w:r>
+        <w:rPr>
+          <w:rFonts w:hint="eastAsia"/>
+        </w:rPr>
+        <w:t>的G</w:t>
+      </w:r>
+      <w:r>
+        <w:t>ITHUB</w:t>
+      </w:r>
+      <w:r>
+        <w:rPr>
+          <w:rFonts w:hint="eastAsia"/>
+        </w:rPr>
+        <w:t>地址为：</w:t>
+      </w:r>
+      <w:hyperlink r:id="rId11" w:history="1">
+        <w:r>
+          <w:rPr>
+            <w:rStyle w:val="a6"/>
+          </w:rPr>
+          <w:t>https://github.com/NXPmicro/mfgtools</w:t>
+        </w:r>
+      </w:hyperlink>
+    </w:p>
+    <w:p>
+      <w:pPr>
+        <w:ind w:firstLine="420"/>
+      </w:pPr>
+      <w:r>
+        <w:rPr>
+          <w:rFonts w:hint="eastAsia"/>
+        </w:rPr>
+        <w:t>里面也有编译好的可执行程序：u</w:t>
+      </w:r>
+      <w:r>
+        <w:t>uu.exe(Windows</w:t>
+      </w:r>
+      <w:r>
+        <w:rPr>
+          <w:rFonts w:hint="eastAsia"/>
+        </w:rPr>
+        <w:t>用</w:t>
+      </w:r>
+      <w:r>
+        <w:t>)</w:t>
+      </w:r>
+      <w:r>
+        <w:rPr>
+          <w:rFonts w:hint="eastAsia"/>
+        </w:rPr>
+        <w:t>、u</w:t>
+      </w:r>
+      <w:r>
+        <w:t>uu(Linux</w:t>
+      </w:r>
+      <w:r>
+        <w:rPr>
+          <w:rFonts w:hint="eastAsia"/>
+        </w:rPr>
+        <w:t>用</w:t>
+      </w:r>
+      <w:r>
+        <w:t>)</w:t>
+      </w:r>
+      <w:r>
+        <w:rPr>
+          <w:rFonts w:hint="eastAsia"/>
+        </w:rPr>
+        <w:t>，还有一个u</w:t>
+      </w:r>
+      <w:r>
+        <w:t>uu.pdf</w:t>
+      </w:r>
+      <w:r>
+        <w:rPr>
+          <w:rFonts w:hint="eastAsia"/>
+        </w:rPr>
+        <w:t>。</w:t>
+      </w:r>
+    </w:p>
+    <w:p>
+      <w:pPr>
+        <w:pStyle w:val="afc"/>
+      </w:pPr>
+      <w:bookmarkStart w:id="29" w:name="_Toc34063717"/>
+      <w:r>
+        <w:rPr>
+          <w:rFonts w:hint="eastAsia"/>
+        </w:rPr>
+        <w:t>3</w:t>
+      </w:r>
+      <w:r>
+        <w:t xml:space="preserve">.1 </w:t>
+      </w:r>
+      <w:r>
+        <w:rPr>
+          <w:rFonts w:hint="eastAsia"/>
+        </w:rPr>
+        <w:t>下载运行裸机程序(</w:t>
+      </w:r>
+      <w:r>
+        <w:t>uboot</w:t>
+      </w:r>
+      <w:r>
+        <w:rPr>
+          <w:rFonts w:hint="eastAsia"/>
+        </w:rPr>
+        <w:t>也是裸机</w:t>
+      </w:r>
+      <w:r>
+        <w:t>)</w:t>
+      </w:r>
       <w:bookmarkEnd w:id="29"/>
-    </w:p>
-    <w:p>
-      <w:pPr>
-        <w:ind w:firstLine="420"/>
-      </w:pPr>
-      <w:r>
-        <w:rPr>
-          <w:rFonts w:hint="eastAsia"/>
-        </w:rPr>
-        <w:t>要给</w:t>
-      </w:r>
-      <w:r>
-        <w:t>uuu</w:t>
-      </w:r>
-      <w:r>
-        <w:rPr>
-          <w:rFonts w:hint="eastAsia"/>
-        </w:rPr>
-        <w:t>修改配套的u</w:t>
-      </w:r>
-      <w:r>
-        <w:t>-boot</w:t>
-      </w:r>
-      <w:r>
-        <w:rPr>
-          <w:rFonts w:hint="eastAsia"/>
-        </w:rPr>
-        <w:t>，要给它写G</w:t>
-      </w:r>
-      <w:r>
-        <w:t>UI</w:t>
-      </w:r>
-      <w:r>
-        <w:rPr>
-          <w:rFonts w:hint="eastAsia"/>
-        </w:rPr>
-        <w:t>，第一件事当然就是熟悉u</w:t>
-      </w:r>
-      <w:r>
-        <w:t>uu</w:t>
-      </w:r>
-      <w:r>
-        <w:rPr>
-          <w:rFonts w:hint="eastAsia"/>
-        </w:rPr>
-        <w:t>的使用：先用命令行。</w:t>
-      </w:r>
-    </w:p>
-    <w:p>
-      <w:pPr>
-        <w:ind w:firstLine="420"/>
-      </w:pPr>
-      <w:r>
-        <w:t>uuu</w:t>
-      </w:r>
-      <w:r>
-        <w:rPr>
-          <w:rFonts w:hint="eastAsia"/>
-        </w:rPr>
-        <w:t>的G</w:t>
-      </w:r>
-      <w:r>
-        <w:t>ITHUB</w:t>
-      </w:r>
-      <w:r>
-        <w:rPr>
-          <w:rFonts w:hint="eastAsia"/>
-        </w:rPr>
-        <w:t>地址为：</w:t>
-      </w:r>
-      <w:hyperlink r:id="rId11" w:history="1">
-        <w:r>
-          <w:rPr>
-            <w:rStyle w:val="a6"/>
-          </w:rPr>
-          <w:t>https://github.com/NXPmicro/mfgtools</w:t>
-        </w:r>
-      </w:hyperlink>
-    </w:p>
-    <w:p>
-      <w:pPr>
-        <w:ind w:firstLine="420"/>
-      </w:pPr>
-      <w:r>
-        <w:rPr>
-          <w:rFonts w:hint="eastAsia"/>
-        </w:rPr>
-        <w:t>里面也有编译好的可执行程序：u</w:t>
-      </w:r>
-      <w:r>
-        <w:t>uu.exe(Windows</w:t>
-      </w:r>
-      <w:r>
-        <w:rPr>
-          <w:rFonts w:hint="eastAsia"/>
-        </w:rPr>
-        <w:t>用</w:t>
-      </w:r>
-      <w:r>
-        <w:t>)</w:t>
-      </w:r>
-      <w:r>
-        <w:rPr>
-          <w:rFonts w:hint="eastAsia"/>
-        </w:rPr>
-        <w:t>、u</w:t>
-      </w:r>
-      <w:r>
-        <w:t>uu(Linux</w:t>
-      </w:r>
-      <w:r>
-        <w:rPr>
-          <w:rFonts w:hint="eastAsia"/>
-        </w:rPr>
-        <w:t>用</w:t>
-      </w:r>
-      <w:r>
-        <w:t>)</w:t>
-      </w:r>
-      <w:r>
-        <w:rPr>
-          <w:rFonts w:hint="eastAsia"/>
-        </w:rPr>
-        <w:t>，还有一个u</w:t>
-      </w:r>
-      <w:r>
-        <w:t>uu.pdf</w:t>
-      </w:r>
-      <w:r>
-        <w:rPr>
-          <w:rFonts w:hint="eastAsia"/>
-        </w:rPr>
-        <w:t>。</w:t>
-      </w:r>
-    </w:p>
-    <w:p>
-      <w:pPr>
-        <w:pStyle w:val="afc"/>
-      </w:pPr>
-      <w:bookmarkStart w:id="30" w:name="_Toc34063717"/>
-      <w:r>
-        <w:rPr>
-          <w:rFonts w:hint="eastAsia"/>
-        </w:rPr>
-        <w:t>3</w:t>
-      </w:r>
-      <w:r>
-        <w:t xml:space="preserve">.1 </w:t>
-      </w:r>
-      <w:r>
-        <w:rPr>
-          <w:rFonts w:hint="eastAsia"/>
-        </w:rPr>
-        <w:t>下载运行裸机程序(</w:t>
-      </w:r>
-      <w:r>
-        <w:t>uboot</w:t>
-      </w:r>
-      <w:r>
-        <w:rPr>
-          <w:rFonts w:hint="eastAsia"/>
-        </w:rPr>
-        <w:t>也是裸机</w:t>
-      </w:r>
-      <w:r>
-        <w:t>)</w:t>
-      </w:r>
-      <w:bookmarkEnd w:id="30"/>
     </w:p>
     <w:p>
       <w:pPr>
@@ -5169,7 +5167,7 @@
       <w:pPr>
         <w:pStyle w:val="afc"/>
       </w:pPr>
-      <w:bookmarkStart w:id="31" w:name="_Toc34063718"/>
+      <w:bookmarkStart w:id="30" w:name="_Toc34063718"/>
       <w:r>
         <w:rPr>
           <w:rFonts w:hint="eastAsia"/>
@@ -5198,7 +5196,7 @@
       <w:r>
         <w:t>MMC</w:t>
       </w:r>
-      <w:bookmarkEnd w:id="31"/>
+      <w:bookmarkEnd w:id="30"/>
     </w:p>
     <w:p>
       <w:pPr>
@@ -6100,7 +6098,7 @@
           <w:numId w:val="0"/>
         </w:numPr>
       </w:pPr>
-      <w:bookmarkStart w:id="32" w:name="_Toc34063719"/>
+      <w:bookmarkStart w:id="31" w:name="_Toc34063719"/>
       <w:r>
         <w:lastRenderedPageBreak/>
         <w:t xml:space="preserve">4. </w:t>
@@ -6114,7 +6112,7 @@
       <w:r>
         <w:t>Uboot</w:t>
       </w:r>
-      <w:bookmarkEnd w:id="32"/>
+      <w:bookmarkEnd w:id="31"/>
     </w:p>
     <w:p>
       <w:pPr>
@@ -6474,7 +6472,7 @@
           <w:numId w:val="0"/>
         </w:numPr>
       </w:pPr>
-      <w:bookmarkStart w:id="33" w:name="_Toc34063720"/>
+      <w:bookmarkStart w:id="32" w:name="_Toc34063720"/>
       <w:r>
         <w:lastRenderedPageBreak/>
         <w:t xml:space="preserve">5. </w:t>
@@ -6494,156 +6492,156 @@
         </w:rPr>
         <w:t>文件系统制作注意事项</w:t>
       </w:r>
+      <w:bookmarkEnd w:id="32"/>
+    </w:p>
+    <w:p>
+      <w:pPr>
+        <w:ind w:firstLine="420"/>
+      </w:pPr>
+      <w:r>
+        <w:rPr>
+          <w:rFonts w:hint="eastAsia"/>
+        </w:rPr>
+        <w:t>我们的G</w:t>
+      </w:r>
+      <w:r>
+        <w:t>UI</w:t>
+      </w:r>
+      <w:r>
+        <w:rPr>
+          <w:rFonts w:hint="eastAsia"/>
+        </w:rPr>
+        <w:t>功能强大，可以把P</w:t>
+      </w:r>
+      <w:r>
+        <w:t>C</w:t>
+      </w:r>
+      <w:r>
+        <w:rPr>
+          <w:rFonts w:hint="eastAsia"/>
+        </w:rPr>
+        <w:t>上的任意文件发给U</w:t>
+      </w:r>
+      <w:r>
+        <w:t>boot</w:t>
+      </w:r>
+      <w:r>
+        <w:rPr>
+          <w:rFonts w:hint="eastAsia"/>
+        </w:rPr>
+        <w:t>，再借助它的e</w:t>
+      </w:r>
+      <w:r>
+        <w:t>xt4write</w:t>
+      </w:r>
+      <w:r>
+        <w:rPr>
+          <w:rFonts w:hint="eastAsia"/>
+        </w:rPr>
+        <w:t>命令烧写到板子上的任意目录中。</w:t>
+      </w:r>
+    </w:p>
+    <w:p>
+      <w:pPr>
+        <w:ind w:firstLine="420"/>
+      </w:pPr>
+      <w:r>
+        <w:rPr>
+          <w:rFonts w:hint="eastAsia"/>
+        </w:rPr>
+        <w:t>但是U</w:t>
+      </w:r>
+      <w:r>
+        <w:t>boot</w:t>
+      </w:r>
+      <w:r>
+        <w:rPr>
+          <w:rFonts w:hint="eastAsia"/>
+        </w:rPr>
+        <w:t>对E</w:t>
+      </w:r>
+      <w:r>
+        <w:t>XT4</w:t>
+      </w:r>
+      <w:r>
+        <w:rPr>
+          <w:rFonts w:hint="eastAsia"/>
+        </w:rPr>
+        <w:t>的支持并没有跟得上L</w:t>
+      </w:r>
+      <w:r>
+        <w:t>inux</w:t>
+      </w:r>
+      <w:r>
+        <w:rPr>
+          <w:rFonts w:hint="eastAsia"/>
+        </w:rPr>
+        <w:t>，比如它不支持新特性：</w:t>
+      </w:r>
+      <w:r>
+        <w:t>metadata_csum</w:t>
+      </w:r>
+      <w:r>
+        <w:rPr>
+          <w:rFonts w:hint="eastAsia"/>
+        </w:rPr>
+        <w:t>。所以在P</w:t>
+      </w:r>
+      <w:r>
+        <w:t>C</w:t>
+      </w:r>
+      <w:r>
+        <w:rPr>
+          <w:rFonts w:hint="eastAsia"/>
+        </w:rPr>
+        <w:t>上制作E</w:t>
+      </w:r>
+      <w:r>
+        <w:t>XT4</w:t>
+      </w:r>
+      <w:r>
+        <w:rPr>
+          <w:rFonts w:hint="eastAsia"/>
+        </w:rPr>
+        <w:t>映像文件时，要去除这个特性。</w:t>
+      </w:r>
+    </w:p>
+    <w:p>
+      <w:pPr>
+        <w:pStyle w:val="afc"/>
+      </w:pPr>
+      <w:bookmarkStart w:id="33" w:name="_Toc34063721"/>
+      <w:r>
+        <w:rPr>
+          <w:rFonts w:hint="eastAsia"/>
+        </w:rPr>
+        <w:t>5</w:t>
+      </w:r>
+      <w:r>
+        <w:t>.</w:t>
+      </w:r>
+      <w:r>
+        <w:t>1</w:t>
+      </w:r>
+      <w:r>
+        <w:t xml:space="preserve"> </w:t>
+      </w:r>
+      <w:r>
+        <w:rPr>
+          <w:rFonts w:hint="eastAsia"/>
+        </w:rPr>
+        <w:t>使用B</w:t>
+      </w:r>
+      <w:r>
+        <w:t>uildroot</w:t>
+      </w:r>
+      <w:r>
+        <w:rPr>
+          <w:rFonts w:hint="eastAsia"/>
+        </w:rPr>
+        <w:t>制作映像文件时</w:t>
+      </w:r>
       <w:bookmarkEnd w:id="33"/>
-    </w:p>
-    <w:p>
-      <w:pPr>
-        <w:ind w:firstLine="420"/>
-      </w:pPr>
-      <w:r>
-        <w:rPr>
-          <w:rFonts w:hint="eastAsia"/>
-        </w:rPr>
-        <w:t>我们的G</w:t>
-      </w:r>
-      <w:r>
-        <w:t>UI</w:t>
-      </w:r>
-      <w:r>
-        <w:rPr>
-          <w:rFonts w:hint="eastAsia"/>
-        </w:rPr>
-        <w:t>功能强大，可以把P</w:t>
-      </w:r>
-      <w:r>
-        <w:t>C</w:t>
-      </w:r>
-      <w:r>
-        <w:rPr>
-          <w:rFonts w:hint="eastAsia"/>
-        </w:rPr>
-        <w:t>上的任意文件发给U</w:t>
-      </w:r>
-      <w:r>
-        <w:t>boot</w:t>
-      </w:r>
-      <w:r>
-        <w:rPr>
-          <w:rFonts w:hint="eastAsia"/>
-        </w:rPr>
-        <w:t>，再借助它的e</w:t>
-      </w:r>
-      <w:r>
-        <w:t>xt4write</w:t>
-      </w:r>
-      <w:r>
-        <w:rPr>
-          <w:rFonts w:hint="eastAsia"/>
-        </w:rPr>
-        <w:t>命令烧写到板子上的任意目录中。</w:t>
-      </w:r>
-    </w:p>
-    <w:p>
-      <w:pPr>
-        <w:ind w:firstLine="420"/>
-      </w:pPr>
-      <w:r>
-        <w:rPr>
-          <w:rFonts w:hint="eastAsia"/>
-        </w:rPr>
-        <w:t>但是U</w:t>
-      </w:r>
-      <w:r>
-        <w:t>boot</w:t>
-      </w:r>
-      <w:r>
-        <w:rPr>
-          <w:rFonts w:hint="eastAsia"/>
-        </w:rPr>
-        <w:t>对E</w:t>
-      </w:r>
-      <w:r>
-        <w:t>XT4</w:t>
-      </w:r>
-      <w:r>
-        <w:rPr>
-          <w:rFonts w:hint="eastAsia"/>
-        </w:rPr>
-        <w:t>的支持并没有跟得上L</w:t>
-      </w:r>
-      <w:r>
-        <w:t>inux</w:t>
-      </w:r>
-      <w:r>
-        <w:rPr>
-          <w:rFonts w:hint="eastAsia"/>
-        </w:rPr>
-        <w:t>，比如它不支持新特性：</w:t>
-      </w:r>
-      <w:r>
-        <w:t>metadata_csum</w:t>
-      </w:r>
-      <w:r>
-        <w:rPr>
-          <w:rFonts w:hint="eastAsia"/>
-        </w:rPr>
-        <w:t>。所以在P</w:t>
-      </w:r>
-      <w:r>
-        <w:t>C</w:t>
-      </w:r>
-      <w:r>
-        <w:rPr>
-          <w:rFonts w:hint="eastAsia"/>
-        </w:rPr>
-        <w:t>上制作E</w:t>
-      </w:r>
-      <w:r>
-        <w:t>XT4</w:t>
-      </w:r>
-      <w:r>
-        <w:rPr>
-          <w:rFonts w:hint="eastAsia"/>
-        </w:rPr>
-        <w:t>映像文件时，要去除这个特性。</w:t>
-      </w:r>
-    </w:p>
-    <w:p>
-      <w:pPr>
-        <w:pStyle w:val="afc"/>
-      </w:pPr>
-      <w:bookmarkStart w:id="34" w:name="_Toc34063721"/>
-      <w:r>
-        <w:rPr>
-          <w:rFonts w:hint="eastAsia"/>
-        </w:rPr>
-        <w:t>5</w:t>
-      </w:r>
-      <w:r>
-        <w:t>.</w:t>
-      </w:r>
-      <w:r>
-        <w:t>1</w:t>
-      </w:r>
-      <w:r>
-        <w:t xml:space="preserve"> </w:t>
-      </w:r>
-      <w:r>
-        <w:rPr>
-          <w:rFonts w:hint="eastAsia"/>
-        </w:rPr>
-        <w:t>使用B</w:t>
-      </w:r>
-      <w:r>
-        <w:t>uildroot</w:t>
-      </w:r>
-      <w:r>
-        <w:rPr>
-          <w:rFonts w:hint="eastAsia"/>
-        </w:rPr>
-        <w:t>制作映像文件时</w:t>
-      </w:r>
-      <w:bookmarkEnd w:id="34"/>
     </w:p>
     <w:p>
       <w:pPr>
@@ -6715,7 +6713,7 @@
       <w:pPr>
         <w:pStyle w:val="afc"/>
       </w:pPr>
-      <w:bookmarkStart w:id="35" w:name="_Toc34063722"/>
+      <w:bookmarkStart w:id="34" w:name="_Toc34063722"/>
       <w:r>
         <w:rPr>
           <w:rFonts w:hint="eastAsia"/>
@@ -6746,7 +6744,7 @@
         </w:rPr>
         <w:t>制作映像文件时</w:t>
       </w:r>
-      <w:bookmarkEnd w:id="35"/>
+      <w:bookmarkEnd w:id="34"/>
     </w:p>
     <w:p>
       <w:pPr>
@@ -6955,7 +6953,7 @@
           <w:numId w:val="0"/>
         </w:numPr>
       </w:pPr>
-      <w:bookmarkStart w:id="36" w:name="_Toc34063723"/>
+      <w:bookmarkStart w:id="35" w:name="_Toc34063723"/>
       <w:r>
         <w:lastRenderedPageBreak/>
         <w:t>6. 100ASK_IMX6ULL_Flashing_tool</w:t>
@@ -6966,7 +6964,7 @@
         </w:rPr>
         <w:t>使用说明</w:t>
       </w:r>
-      <w:bookmarkEnd w:id="36"/>
+      <w:bookmarkEnd w:id="35"/>
     </w:p>
     <w:p>
       <w:pPr>
@@ -7209,12 +7207,201 @@
         <w:t>不能先插卡再上电，不能先插卡再上电，不能先插卡再上电！</w:t>
       </w:r>
     </w:p>
+    <w:p>
+      <w:pPr>
+        <w:ind w:firstLineChars="200" w:firstLine="420"/>
+        <w:rPr>
+          <w:rFonts w:hint="eastAsia"/>
+          <w:color w:val="FF0000"/>
+        </w:rPr>
+      </w:pPr>
+    </w:p>
+    <w:p>
+      <w:pPr>
+        <w:ind w:firstLineChars="200" w:firstLine="420"/>
+      </w:pPr>
+      <w:r>
+        <w:rPr>
+          <w:rFonts w:hint="eastAsia"/>
+          <w:b/>
+          <w:bCs/>
+          <w:color w:val="FF0000"/>
+        </w:rPr>
+        <w:t>注意</w:t>
+      </w:r>
+      <w:r>
+        <w:rPr>
+          <w:rFonts w:hint="eastAsia"/>
+        </w:rPr>
+        <w:t>：如果你是使用g</w:t>
+      </w:r>
+      <w:r>
+        <w:t>it</w:t>
+      </w:r>
+      <w:r>
+        <w:rPr>
+          <w:rFonts w:hint="eastAsia"/>
+        </w:rPr>
+        <w:t>命令获得本工具，那么在“</w:t>
+      </w:r>
+      <w:r>
+        <w:t>100ask_imx6ull烧写工具</w:t>
+      </w:r>
+      <w:r>
+        <w:rPr>
+          <w:rFonts w:hint="eastAsia"/>
+        </w:rPr>
+        <w:t>/</w:t>
+      </w:r>
+      <w:r>
+        <w:t>files”</w:t>
+      </w:r>
+      <w:r>
+        <w:rPr>
+          <w:rFonts w:hint="eastAsia"/>
+        </w:rPr>
+        <w:t>目录下没有e</w:t>
+      </w:r>
+      <w:r>
+        <w:t>mmc.img</w:t>
+      </w:r>
+      <w:r>
+        <w:rPr>
+          <w:rFonts w:hint="eastAsia"/>
+        </w:rPr>
+        <w:t>和s</w:t>
+      </w:r>
+      <w:r>
+        <w:t>dcard.img</w:t>
+      </w:r>
+      <w:r>
+        <w:rPr>
+          <w:rFonts w:hint="eastAsia"/>
+        </w:rPr>
+        <w:t>，因为它们超过了G</w:t>
+      </w:r>
+      <w:r>
+        <w:t>IT</w:t>
+      </w:r>
+      <w:r>
+        <w:rPr>
+          <w:rFonts w:hint="eastAsia"/>
+        </w:rPr>
+        <w:t>的1</w:t>
+      </w:r>
+      <w:r>
+        <w:t>00M</w:t>
+      </w:r>
+      <w:r>
+        <w:rPr>
+          <w:rFonts w:hint="eastAsia"/>
+        </w:rPr>
+        <w:t>容量限制。</w:t>
+      </w:r>
+    </w:p>
+    <w:p>
+      <w:pPr>
+        <w:ind w:firstLineChars="200" w:firstLine="420"/>
+        <w:rPr>
+          <w:rFonts w:hint="eastAsia"/>
+        </w:rPr>
+      </w:pPr>
+      <w:r>
+        <w:rPr>
+          <w:rFonts w:hint="eastAsia"/>
+        </w:rPr>
+        <w:t>你可以</w:t>
+      </w:r>
+      <w:r>
+        <w:rPr>
+          <w:rFonts w:hint="eastAsia"/>
+        </w:rPr>
+        <w:t>从</w:t>
+      </w:r>
+      <w:hyperlink r:id="rId16" w:history="1">
+        <w:r>
+          <w:rPr>
+            <w:rStyle w:val="a6"/>
+          </w:rPr>
+          <w:t>http://wiki.100ask.org/Download</w:t>
+        </w:r>
+      </w:hyperlink>
+      <w:r>
+        <w:rPr>
+          <w:rFonts w:hint="eastAsia"/>
+        </w:rPr>
+        <w:t>找到“</w:t>
+      </w:r>
+      <w:r>
+        <w:t>100ask_imx6ull开发板BSP包</w:t>
+      </w:r>
+      <w:r>
+        <w:rPr>
+          <w:rFonts w:hint="eastAsia"/>
+        </w:rPr>
+        <w:t>”，在网盘中可以看到“0</w:t>
+      </w:r>
+      <w:r>
+        <w:t>1_Tools/</w:t>
+      </w:r>
+      <w:r>
+        <w:t>100ask_imx6ull烧写工具</w:t>
+      </w:r>
+      <w:r>
+        <w:rPr>
+          <w:rFonts w:hint="eastAsia"/>
+        </w:rPr>
+        <w:t>.</w:t>
+      </w:r>
+      <w:r>
+        <w:t>tar.bz2</w:t>
+      </w:r>
+      <w:r>
+        <w:rPr>
+          <w:rFonts w:hint="eastAsia"/>
+        </w:rPr>
+        <w:t>”，下载后解压</w:t>
+      </w:r>
+      <w:r>
+        <w:rPr>
+          <w:rFonts w:hint="eastAsia"/>
+        </w:rPr>
+        <w:t>，即可得到f</w:t>
+      </w:r>
+      <w:r>
+        <w:t>iles</w:t>
+      </w:r>
+      <w:r>
+        <w:rPr>
+          <w:rFonts w:hint="eastAsia"/>
+        </w:rPr>
+        <w:t>目录下的e</w:t>
+      </w:r>
+      <w:r>
+        <w:t>mmc.img</w:t>
+      </w:r>
+      <w:r>
+        <w:rPr>
+          <w:rFonts w:hint="eastAsia"/>
+        </w:rPr>
+        <w:t>和s</w:t>
+      </w:r>
+      <w:r>
+        <w:t>dcard.img</w:t>
+      </w:r>
+      <w:r>
+        <w:rPr>
+          <w:rFonts w:hint="eastAsia"/>
+        </w:rPr>
+        <w:t>。</w:t>
+      </w:r>
+    </w:p>
     <w:p/>
     <w:p>
       <w:pPr>
         <w:pStyle w:val="afc"/>
       </w:pPr>
-      <w:bookmarkStart w:id="37" w:name="_Toc34063724"/>
+      <w:bookmarkStart w:id="36" w:name="_Toc34063724"/>
       <w:r>
         <w:rPr>
           <w:rFonts w:hint="eastAsia"/>
@@ -7233,7 +7420,7 @@
       <w:r>
         <w:t>00ASK_IMX6ULL</w:t>
       </w:r>
-      <w:bookmarkEnd w:id="37"/>
+      <w:bookmarkEnd w:id="36"/>
     </w:p>
     <w:p>
       <w:pPr>
@@ -7339,138 +7526,6 @@
             <wp:extent cx="3711389" cy="2254404"/>
             <wp:effectExtent l="0" t="0" r="3810" b="0"/>
             <wp:docPr id="421" name="图片 421"/>
-            <wp:cNvGraphicFramePr>
-              <a:graphicFrameLocks xmlns:a="http://schemas.openxmlformats.org/drawingml/2006/main" noChangeAspect="1"/>
-            </wp:cNvGraphicFramePr>
-            <a:graphic xmlns:a="http://schemas.openxmlformats.org/drawingml/2006/main">
-              <a:graphicData uri="http://schemas.openxmlformats.org/drawingml/2006/picture">
-                <pic:pic xmlns:pic="http://schemas.openxmlformats.org/drawingml/2006/picture">
-                  <pic:nvPicPr>
-                    <pic:cNvPr id="1" name=""/>
-                    <pic:cNvPicPr/>
-                  </pic:nvPicPr>
-                  <pic:blipFill>
-                    <a:blip r:embed="rId16"/>
-                    <a:stretch>
-                      <a:fillRect/>
-                    </a:stretch>
-                  </pic:blipFill>
-                  <pic:spPr>
-                    <a:xfrm>
-                      <a:off x="0" y="0"/>
-                      <a:ext cx="3722797" cy="2261334"/>
-                    </a:xfrm>
-                    <a:prstGeom prst="rect">
-                      <a:avLst/>
-                    </a:prstGeom>
-                  </pic:spPr>
-                </pic:pic>
-              </a:graphicData>
-            </a:graphic>
-          </wp:inline>
-        </w:drawing>
-      </w:r>
-    </w:p>
-    <w:p>
-      <w:pPr>
-        <w:ind w:firstLine="420"/>
-      </w:pPr>
-    </w:p>
-    <w:p>
-      <w:pPr>
-        <w:ind w:firstLine="420"/>
-      </w:pPr>
-    </w:p>
-    <w:p>
-      <w:pPr>
-        <w:ind w:firstLine="420"/>
-      </w:pPr>
-    </w:p>
-    <w:p>
-      <w:pPr>
-        <w:ind w:firstLine="420"/>
-      </w:pPr>
-    </w:p>
-    <w:p>
-      <w:pPr>
-        <w:ind w:firstLine="420"/>
-      </w:pPr>
-    </w:p>
-    <w:p>
-      <w:pPr>
-        <w:ind w:firstLine="420"/>
-      </w:pPr>
-    </w:p>
-    <w:p>
-      <w:pPr>
-        <w:ind w:firstLine="420"/>
-      </w:pPr>
-    </w:p>
-    <w:p>
-      <w:pPr>
-        <w:ind w:firstLine="420"/>
-      </w:pPr>
-    </w:p>
-    <w:p>
-      <w:pPr>
-        <w:ind w:firstLine="420"/>
-      </w:pPr>
-    </w:p>
-    <w:p>
-      <w:pPr>
-        <w:ind w:firstLine="420"/>
-      </w:pPr>
-    </w:p>
-    <w:p>
-      <w:pPr>
-        <w:ind w:firstLine="420"/>
-      </w:pPr>
-    </w:p>
-    <w:p>
-      <w:pPr>
-        <w:ind w:firstLine="420"/>
-      </w:pPr>
-    </w:p>
-    <w:p>
-      <w:pPr>
-        <w:ind w:firstLine="420"/>
-      </w:pPr>
-    </w:p>
-    <w:p>
-      <w:pPr>
-        <w:ind w:firstLine="420"/>
-      </w:pPr>
-      <w:r>
-        <w:rPr>
-          <w:rFonts w:hint="eastAsia"/>
-        </w:rPr>
-        <w:lastRenderedPageBreak/>
-        <w:t>板子复位或重新上电后，在A</w:t>
-      </w:r>
-      <w:r>
-        <w:t>PP</w:t>
-      </w:r>
-      <w:r>
-        <w:rPr>
-          <w:rFonts w:hint="eastAsia"/>
-        </w:rPr>
-        <w:t>里操作即可，一个图就可以列清楚所有步骤：</w:t>
-      </w:r>
-    </w:p>
-    <w:p>
-      <w:pPr>
-        <w:ind w:firstLine="420"/>
-        <w:jc w:val="center"/>
-      </w:pPr>
-      <w:r>
-        <w:rPr>
-          <w:noProof/>
-        </w:rPr>
-        <w:drawing>
-          <wp:inline distT="0" distB="0" distL="0" distR="0" wp14:anchorId="464720EC" wp14:editId="7541DFFA">
-            <wp:extent cx="4108593" cy="2390661"/>
-            <wp:effectExtent l="0" t="0" r="6350" b="0"/>
-            <wp:docPr id="12" name="图片 12"/>
             <wp:cNvGraphicFramePr>
               <a:graphicFrameLocks xmlns:a="http://schemas.openxmlformats.org/drawingml/2006/main" noChangeAspect="1"/>
             </wp:cNvGraphicFramePr>
@@ -7490,7 +7545,7 @@
                   <pic:spPr>
                     <a:xfrm>
                       <a:off x="0" y="0"/>
-                      <a:ext cx="4116101" cy="2395030"/>
+                      <a:ext cx="3722797" cy="2261334"/>
                     </a:xfrm>
                     <a:prstGeom prst="rect">
                       <a:avLst/>
@@ -7512,289 +7567,58 @@
       <w:pPr>
         <w:ind w:firstLine="420"/>
       </w:pPr>
-      <w:r>
-        <w:rPr>
-          <w:rFonts w:hint="eastAsia"/>
-        </w:rPr>
-        <w:t>各按钮作用如下：</w:t>
-      </w:r>
-    </w:p>
-    <w:p>
-      <w:r>
-        <w:rPr>
-          <w:rFonts w:hint="eastAsia"/>
-        </w:rPr>
-        <w:t>a</w:t>
-      </w:r>
-      <w:r>
-        <w:t xml:space="preserve">. </w:t>
-      </w:r>
-      <w:r>
-        <w:rPr>
-          <w:rFonts w:hint="eastAsia"/>
-        </w:rPr>
-        <w:t>烧写整个系统：把e</w:t>
-      </w:r>
-      <w:r>
-        <w:t>mmc.img</w:t>
-      </w:r>
-      <w:r>
-        <w:rPr>
-          <w:rFonts w:hint="eastAsia"/>
-        </w:rPr>
-        <w:t>烧到E</w:t>
-      </w:r>
-      <w:r>
-        <w:t>MMC</w:t>
-      </w:r>
-      <w:r>
-        <w:rPr>
-          <w:rFonts w:hint="eastAsia"/>
-        </w:rPr>
-        <w:t>上，或是把s</w:t>
-      </w:r>
-      <w:r>
-        <w:t>dcard.img</w:t>
-      </w:r>
-      <w:r>
-        <w:rPr>
-          <w:rFonts w:hint="eastAsia"/>
-        </w:rPr>
-        <w:t>烧到S</w:t>
-      </w:r>
-      <w:r>
-        <w:t>D/TF</w:t>
-      </w:r>
-      <w:r>
-        <w:rPr>
-          <w:rFonts w:hint="eastAsia"/>
-        </w:rPr>
-        <w:t>卡上；</w:t>
-      </w:r>
-    </w:p>
-    <w:p>
-      <w:r>
-        <w:rPr>
-          <w:rFonts w:hint="eastAsia"/>
-        </w:rPr>
-        <w:t>b</w:t>
-      </w:r>
-      <w:r>
-        <w:t xml:space="preserve">. </w:t>
-      </w:r>
-      <w:r>
-        <w:rPr>
-          <w:rFonts w:hint="eastAsia"/>
-        </w:rPr>
-        <w:t>更新内核：把z</w:t>
-      </w:r>
-      <w:r>
-        <w:t>Image</w:t>
-      </w:r>
-      <w:r>
-        <w:rPr>
-          <w:rFonts w:hint="eastAsia"/>
-        </w:rPr>
-        <w:t>上传到根文件系统的/</w:t>
-      </w:r>
-      <w:r>
-        <w:t>boot</w:t>
-      </w:r>
-      <w:r>
-        <w:rPr>
-          <w:rFonts w:hint="eastAsia"/>
-        </w:rPr>
-        <w:t>目录</w:t>
-      </w:r>
-    </w:p>
-    <w:p>
-      <w:r>
-        <w:rPr>
-          <w:rFonts w:hint="eastAsia"/>
-        </w:rPr>
-        <w:t>c</w:t>
-      </w:r>
-      <w:r>
-        <w:t xml:space="preserve">. </w:t>
-      </w:r>
-      <w:r>
-        <w:rPr>
-          <w:rFonts w:hint="eastAsia"/>
-        </w:rPr>
-        <w:t>更新设备树：把</w:t>
-      </w:r>
-      <w:r>
-        <w:t>100ask_imx6ull-14x14.dtb</w:t>
-      </w:r>
-      <w:r>
-        <w:rPr>
-          <w:rFonts w:hint="eastAsia"/>
-        </w:rPr>
-        <w:t>上传到根文件系统的/</w:t>
-      </w:r>
-      <w:r>
-        <w:t>boot</w:t>
-      </w:r>
-      <w:r>
-        <w:rPr>
-          <w:rFonts w:hint="eastAsia"/>
-        </w:rPr>
-        <w:t>目录</w:t>
-      </w:r>
-    </w:p>
-    <w:p>
-      <w:r>
-        <w:rPr>
-          <w:rFonts w:hint="eastAsia"/>
-        </w:rPr>
-        <w:t>d</w:t>
-      </w:r>
-      <w:r>
-        <w:t xml:space="preserve">. </w:t>
-      </w:r>
-      <w:r>
-        <w:rPr>
-          <w:rFonts w:hint="eastAsia"/>
-        </w:rPr>
-        <w:t>更新U</w:t>
-      </w:r>
-      <w:r>
-        <w:t>boot</w:t>
-      </w:r>
-      <w:r>
-        <w:rPr>
-          <w:rFonts w:hint="eastAsia"/>
-        </w:rPr>
-        <w:t>：把</w:t>
-      </w:r>
-      <w:r>
-        <w:t>u-boot-dtb.imx</w:t>
-      </w:r>
-      <w:r>
-        <w:rPr>
-          <w:rFonts w:hint="eastAsia"/>
-        </w:rPr>
-        <w:t>烧写到E</w:t>
-      </w:r>
-      <w:r>
-        <w:t>MMC</w:t>
-      </w:r>
-      <w:r>
-        <w:rPr>
-          <w:rFonts w:hint="eastAsia"/>
-        </w:rPr>
-        <w:t>或S</w:t>
-      </w:r>
-      <w:r>
-        <w:t>D/TF</w:t>
-      </w:r>
-      <w:r>
-        <w:rPr>
-          <w:rFonts w:hint="eastAsia"/>
-        </w:rPr>
-        <w:t>卡；</w:t>
-      </w:r>
-    </w:p>
-    <w:p>
-      <w:r>
-        <w:rPr>
-          <w:rFonts w:hint="eastAsia"/>
-        </w:rPr>
-        <w:t>e</w:t>
-      </w:r>
-      <w:r>
-        <w:t xml:space="preserve">. </w:t>
-      </w:r>
-      <w:r>
-        <w:rPr>
-          <w:rFonts w:hint="eastAsia"/>
-        </w:rPr>
-        <w:t>烧写裸机：把所选裸机文件，烧写到E</w:t>
-      </w:r>
-      <w:r>
-        <w:t>MMC</w:t>
-      </w:r>
-      <w:r>
-        <w:rPr>
-          <w:rFonts w:hint="eastAsia"/>
-        </w:rPr>
-        <w:t>或S</w:t>
-      </w:r>
-      <w:r>
-        <w:t>D/TF</w:t>
-      </w:r>
-      <w:r>
-        <w:rPr>
-          <w:rFonts w:hint="eastAsia"/>
-        </w:rPr>
-        <w:t>卡；</w:t>
-      </w:r>
-    </w:p>
-    <w:p>
-      <w:r>
-        <w:rPr>
-          <w:rFonts w:hint="eastAsia"/>
-        </w:rPr>
-        <w:t>f</w:t>
-      </w:r>
-      <w:r>
-        <w:t xml:space="preserve">. </w:t>
-      </w:r>
-      <w:r>
-        <w:rPr>
-          <w:rFonts w:hint="eastAsia"/>
-        </w:rPr>
-        <w:t>上传文件：把所选用户文件，上传到根文件系统的/目录</w:t>
-      </w:r>
-    </w:p>
-    <w:p/>
-    <w:p>
-      <w:pPr>
-        <w:pStyle w:val="afc"/>
-      </w:pPr>
-      <w:bookmarkStart w:id="38" w:name="_Toc34063725"/>
-      <w:r>
-        <w:rPr>
-          <w:rFonts w:hint="eastAsia"/>
-        </w:rPr>
-        <w:t>6</w:t>
-      </w:r>
-      <w:r>
-        <w:t xml:space="preserve">.2 </w:t>
-      </w:r>
-      <w:r>
-        <w:rPr>
-          <w:rFonts w:hint="eastAsia"/>
-        </w:rPr>
-        <w:t>专业版：更强大、更灵活、适</w:t>
-      </w:r>
-      <w:r>
-        <w:rPr>
-          <w:rFonts w:hint="eastAsia"/>
-        </w:rPr>
-        <w:t>合</w:t>
-      </w:r>
-      <w:r>
-        <w:rPr>
-          <w:rFonts w:hint="eastAsia"/>
-        </w:rPr>
-        <w:t>所有开发板</w:t>
-      </w:r>
-      <w:bookmarkEnd w:id="38"/>
-    </w:p>
-    <w:p>
-      <w:pPr>
-        <w:ind w:firstLine="420"/>
-      </w:pPr>
-      <w:r>
-        <w:rPr>
-          <w:rFonts w:hint="eastAsia"/>
-        </w:rPr>
-        <w:t>专业版的强大在于烧写文件时可以选择任意文件，上传文件时可以指定分区、分区格式、目标路径。用法也很简单，一图足以说明：</w:t>
-      </w:r>
-    </w:p>
-    <w:p>
-      <w:pPr>
+    </w:p>
+    <w:p>
+      <w:pPr>
+        <w:ind w:firstLine="420"/>
+      </w:pPr>
+    </w:p>
+    <w:p>
+      <w:pPr>
+        <w:ind w:firstLine="420"/>
+      </w:pPr>
+    </w:p>
+    <w:p>
+      <w:pPr>
+        <w:ind w:firstLine="420"/>
+      </w:pPr>
+    </w:p>
+    <w:p>
+      <w:pPr>
+        <w:ind w:firstLine="420"/>
+      </w:pPr>
+    </w:p>
+    <w:p>
+      <w:pPr>
+        <w:ind w:firstLine="420"/>
+      </w:pPr>
+    </w:p>
+    <w:p>
+      <w:pPr>
+        <w:ind w:firstLine="420"/>
+      </w:pPr>
+      <w:bookmarkStart w:id="37" w:name="_GoBack"/>
+      <w:bookmarkEnd w:id="37"/>
+      <w:r>
+        <w:rPr>
+          <w:rFonts w:hint="eastAsia"/>
+        </w:rPr>
+        <w:lastRenderedPageBreak/>
+        <w:t>板子复位或重新上电后，在A</w:t>
+      </w:r>
+      <w:r>
+        <w:t>PP</w:t>
+      </w:r>
+      <w:r>
+        <w:rPr>
+          <w:rFonts w:hint="eastAsia"/>
+        </w:rPr>
+        <w:t>里操作即可，一个图就可以列清楚所有步骤：</w:t>
+      </w:r>
+    </w:p>
+    <w:p>
+      <w:pPr>
+        <w:ind w:firstLine="420"/>
         <w:jc w:val="center"/>
       </w:pPr>
       <w:r>
@@ -7802,10 +7626,10 @@
           <w:noProof/>
         </w:rPr>
         <w:drawing>
-          <wp:inline distT="0" distB="0" distL="0" distR="0" wp14:anchorId="31B32EE9" wp14:editId="06C4E1E4">
-            <wp:extent cx="4209598" cy="2449433"/>
-            <wp:effectExtent l="0" t="0" r="635" b="8255"/>
-            <wp:docPr id="13" name="图片 13"/>
+          <wp:inline distT="0" distB="0" distL="0" distR="0" wp14:anchorId="464720EC" wp14:editId="7541DFFA">
+            <wp:extent cx="4108593" cy="2390661"/>
+            <wp:effectExtent l="0" t="0" r="6350" b="0"/>
+            <wp:docPr id="12" name="图片 12"/>
             <wp:cNvGraphicFramePr>
               <a:graphicFrameLocks xmlns:a="http://schemas.openxmlformats.org/drawingml/2006/main" noChangeAspect="1"/>
             </wp:cNvGraphicFramePr>
@@ -7825,7 +7649,7 @@
                   <pic:spPr>
                     <a:xfrm>
                       <a:off x="0" y="0"/>
-                      <a:ext cx="4231045" cy="2461912"/>
+                      <a:ext cx="4116101" cy="2395030"/>
                     </a:xfrm>
                     <a:prstGeom prst="rect">
                       <a:avLst/>
@@ -7847,31 +7671,81 @@
       <w:pPr>
         <w:ind w:firstLine="420"/>
       </w:pPr>
-    </w:p>
-    <w:p>
-      <w:pPr>
-        <w:ind w:firstLine="420"/>
-      </w:pPr>
-    </w:p>
-    <w:p>
-      <w:pPr>
-        <w:ind w:firstLine="420"/>
-      </w:pPr>
-    </w:p>
-    <w:p>
-      <w:pPr>
-        <w:ind w:firstLine="420"/>
-      </w:pPr>
-    </w:p>
-    <w:p>
-      <w:pPr>
-        <w:ind w:firstLine="420"/>
-      </w:pPr>
-      <w:r>
-        <w:rPr>
-          <w:rFonts w:hint="eastAsia"/>
-        </w:rPr>
-        <w:t>有些开发板厂家把内核z</w:t>
+      <w:r>
+        <w:rPr>
+          <w:rFonts w:hint="eastAsia"/>
+        </w:rPr>
+        <w:t>各按钮作用如下：</w:t>
+      </w:r>
+    </w:p>
+    <w:p>
+      <w:r>
+        <w:rPr>
+          <w:rFonts w:hint="eastAsia"/>
+        </w:rPr>
+        <w:t>a</w:t>
+      </w:r>
+      <w:r>
+        <w:t xml:space="preserve">. </w:t>
+      </w:r>
+      <w:r>
+        <w:rPr>
+          <w:rFonts w:hint="eastAsia"/>
+        </w:rPr>
+        <w:t>烧写整个系统：把e</w:t>
+      </w:r>
+      <w:r>
+        <w:t>mmc.img</w:t>
+      </w:r>
+      <w:r>
+        <w:rPr>
+          <w:rFonts w:hint="eastAsia"/>
+        </w:rPr>
+        <w:t>烧到E</w:t>
+      </w:r>
+      <w:r>
+        <w:t>MMC</w:t>
+      </w:r>
+      <w:r>
+        <w:rPr>
+          <w:rFonts w:hint="eastAsia"/>
+        </w:rPr>
+        <w:t>上，或是把s</w:t>
+      </w:r>
+      <w:r>
+        <w:t>dcard.img</w:t>
+      </w:r>
+      <w:r>
+        <w:rPr>
+          <w:rFonts w:hint="eastAsia"/>
+        </w:rPr>
+        <w:t>烧到S</w:t>
+      </w:r>
+      <w:r>
+        <w:t>D/TF</w:t>
+      </w:r>
+      <w:r>
+        <w:rPr>
+          <w:rFonts w:hint="eastAsia"/>
+        </w:rPr>
+        <w:t>卡上；</w:t>
+      </w:r>
+    </w:p>
+    <w:p>
+      <w:r>
+        <w:rPr>
+          <w:rFonts w:hint="eastAsia"/>
+        </w:rPr>
+        <w:t>b</w:t>
+      </w:r>
+      <w:r>
+        <w:t xml:space="preserve">. </w:t>
+      </w:r>
+      <w:r>
+        <w:rPr>
+          <w:rFonts w:hint="eastAsia"/>
+        </w:rPr>
+        <w:t>更新内核：把z</w:t>
       </w:r>
       <w:r>
         <w:t>Image</w:t>
@@ -7880,42 +7754,217 @@
         <w:rPr>
           <w:rFonts w:hint="eastAsia"/>
         </w:rPr>
-        <w:t>、设备树放在第1个分区里，它通常是F</w:t>
-      </w:r>
-      <w:r>
-        <w:t>AT</w:t>
-      </w:r>
-      <w:r>
-        <w:rPr>
-          <w:rFonts w:hint="eastAsia"/>
-        </w:rPr>
-        <w:t>分区。那么可以使用专业版来更新内核、更新设备树。</w:t>
-      </w:r>
-    </w:p>
-    <w:p>
-      <w:pPr>
-        <w:ind w:firstLine="420"/>
-      </w:pPr>
-      <w:r>
-        <w:rPr>
-          <w:rFonts w:hint="eastAsia"/>
-        </w:rPr>
-        <w:t>比如：</w:t>
-      </w:r>
-    </w:p>
-    <w:p>
-      <w:pPr>
-        <w:ind w:firstLine="420"/>
+        <w:t>上传到根文件系统的/</w:t>
+      </w:r>
+      <w:r>
+        <w:t>boot</w:t>
+      </w:r>
+      <w:r>
+        <w:rPr>
+          <w:rFonts w:hint="eastAsia"/>
+        </w:rPr>
+        <w:t>目录</w:t>
+      </w:r>
+    </w:p>
+    <w:p>
+      <w:r>
+        <w:rPr>
+          <w:rFonts w:hint="eastAsia"/>
+        </w:rPr>
+        <w:t>c</w:t>
+      </w:r>
+      <w:r>
+        <w:t xml:space="preserve">. </w:t>
+      </w:r>
+      <w:r>
+        <w:rPr>
+          <w:rFonts w:hint="eastAsia"/>
+        </w:rPr>
+        <w:t>更新设备树：把</w:t>
+      </w:r>
+      <w:r>
+        <w:t>100ask_imx6ull-14x14.dtb</w:t>
+      </w:r>
+      <w:r>
+        <w:rPr>
+          <w:rFonts w:hint="eastAsia"/>
+        </w:rPr>
+        <w:t>上传到根文件系统的/</w:t>
+      </w:r>
+      <w:r>
+        <w:t>boot</w:t>
+      </w:r>
+      <w:r>
+        <w:rPr>
+          <w:rFonts w:hint="eastAsia"/>
+        </w:rPr>
+        <w:t>目录</w:t>
+      </w:r>
+    </w:p>
+    <w:p>
+      <w:r>
+        <w:rPr>
+          <w:rFonts w:hint="eastAsia"/>
+        </w:rPr>
+        <w:t>d</w:t>
+      </w:r>
+      <w:r>
+        <w:t xml:space="preserve">. </w:t>
+      </w:r>
+      <w:r>
+        <w:rPr>
+          <w:rFonts w:hint="eastAsia"/>
+        </w:rPr>
+        <w:t>更新U</w:t>
+      </w:r>
+      <w:r>
+        <w:t>boot</w:t>
+      </w:r>
+      <w:r>
+        <w:rPr>
+          <w:rFonts w:hint="eastAsia"/>
+        </w:rPr>
+        <w:t>：把</w:t>
+      </w:r>
+      <w:r>
+        <w:t>u-boot-dtb.imx</w:t>
+      </w:r>
+      <w:r>
+        <w:rPr>
+          <w:rFonts w:hint="eastAsia"/>
+        </w:rPr>
+        <w:t>烧写到E</w:t>
+      </w:r>
+      <w:r>
+        <w:t>MMC</w:t>
+      </w:r>
+      <w:r>
+        <w:rPr>
+          <w:rFonts w:hint="eastAsia"/>
+        </w:rPr>
+        <w:t>或S</w:t>
+      </w:r>
+      <w:r>
+        <w:t>D/TF</w:t>
+      </w:r>
+      <w:r>
+        <w:rPr>
+          <w:rFonts w:hint="eastAsia"/>
+        </w:rPr>
+        <w:t>卡；</w:t>
+      </w:r>
+    </w:p>
+    <w:p>
+      <w:r>
+        <w:rPr>
+          <w:rFonts w:hint="eastAsia"/>
+        </w:rPr>
+        <w:t>e</w:t>
+      </w:r>
+      <w:r>
+        <w:t xml:space="preserve">. </w:t>
+      </w:r>
+      <w:r>
+        <w:rPr>
+          <w:rFonts w:hint="eastAsia"/>
+        </w:rPr>
+        <w:t>烧写裸机：把所选裸机文件，烧写到E</w:t>
+      </w:r>
+      <w:r>
+        <w:t>MMC</w:t>
+      </w:r>
+      <w:r>
+        <w:rPr>
+          <w:rFonts w:hint="eastAsia"/>
+        </w:rPr>
+        <w:t>或S</w:t>
+      </w:r>
+      <w:r>
+        <w:t>D/TF</w:t>
+      </w:r>
+      <w:r>
+        <w:rPr>
+          <w:rFonts w:hint="eastAsia"/>
+        </w:rPr>
+        <w:t>卡；</w:t>
+      </w:r>
+    </w:p>
+    <w:p>
+      <w:r>
+        <w:rPr>
+          <w:rFonts w:hint="eastAsia"/>
+        </w:rPr>
+        <w:t>f</w:t>
+      </w:r>
+      <w:r>
+        <w:t xml:space="preserve">. </w:t>
+      </w:r>
+      <w:r>
+        <w:rPr>
+          <w:rFonts w:hint="eastAsia"/>
+        </w:rPr>
+        <w:t>上传文件：把所选用户文件，上传到根文件系统的/目录</w:t>
+      </w:r>
+    </w:p>
+    <w:p/>
+    <w:p>
+      <w:pPr>
+        <w:pStyle w:val="afc"/>
+      </w:pPr>
+      <w:bookmarkStart w:id="38" w:name="_Toc34063725"/>
+      <w:r>
+        <w:rPr>
+          <w:rFonts w:hint="eastAsia"/>
+        </w:rPr>
+        <w:t>6</w:t>
+      </w:r>
+      <w:r>
+        <w:t xml:space="preserve">.2 </w:t>
+      </w:r>
+      <w:r>
+        <w:rPr>
+          <w:rFonts w:hint="eastAsia"/>
+        </w:rPr>
+        <w:t>专业版：更强大、更灵活、适</w:t>
+      </w:r>
+      <w:r>
+        <w:rPr>
+          <w:rFonts w:hint="eastAsia"/>
+        </w:rPr>
+        <w:t>合</w:t>
+      </w:r>
+      <w:r>
+        <w:rPr>
+          <w:rFonts w:hint="eastAsia"/>
+        </w:rPr>
+        <w:t>所有开发板</w:t>
+      </w:r>
+      <w:bookmarkEnd w:id="38"/>
+    </w:p>
+    <w:p>
+      <w:pPr>
+        <w:ind w:firstLine="420"/>
+      </w:pPr>
+      <w:r>
+        <w:rPr>
+          <w:rFonts w:hint="eastAsia"/>
+        </w:rPr>
+        <w:t>专业版的强大在于烧写文件时可以选择任意文件，上传文件时可以指定分区、分区格式、目标路径。用法也很简单，一图足以说明：</w:t>
+      </w:r>
+    </w:p>
+    <w:p>
+      <w:pPr>
+        <w:jc w:val="center"/>
       </w:pPr>
       <w:r>
         <w:rPr>
           <w:noProof/>
         </w:rPr>
         <w:drawing>
-          <wp:inline distT="0" distB="0" distL="0" distR="0" wp14:anchorId="0B9C76EA" wp14:editId="069C9FCF">
-            <wp:extent cx="4377102" cy="1048166"/>
-            <wp:effectExtent l="0" t="0" r="4445" b="0"/>
-            <wp:docPr id="14" name="图片 14"/>
+          <wp:inline distT="0" distB="0" distL="0" distR="0" wp14:anchorId="31B32EE9" wp14:editId="06C4E1E4">
+            <wp:extent cx="4209598" cy="2449433"/>
+            <wp:effectExtent l="0" t="0" r="635" b="8255"/>
+            <wp:docPr id="13" name="图片 13"/>
             <wp:cNvGraphicFramePr>
               <a:graphicFrameLocks xmlns:a="http://schemas.openxmlformats.org/drawingml/2006/main" noChangeAspect="1"/>
             </wp:cNvGraphicFramePr>
@@ -7935,6 +7984,116 @@
                   <pic:spPr>
                     <a:xfrm>
                       <a:off x="0" y="0"/>
+                      <a:ext cx="4231045" cy="2461912"/>
+                    </a:xfrm>
+                    <a:prstGeom prst="rect">
+                      <a:avLst/>
+                    </a:prstGeom>
+                  </pic:spPr>
+                </pic:pic>
+              </a:graphicData>
+            </a:graphic>
+          </wp:inline>
+        </w:drawing>
+      </w:r>
+    </w:p>
+    <w:p>
+      <w:pPr>
+        <w:ind w:firstLine="420"/>
+      </w:pPr>
+    </w:p>
+    <w:p>
+      <w:pPr>
+        <w:ind w:firstLine="420"/>
+      </w:pPr>
+    </w:p>
+    <w:p>
+      <w:pPr>
+        <w:ind w:firstLine="420"/>
+      </w:pPr>
+    </w:p>
+    <w:p>
+      <w:pPr>
+        <w:ind w:firstLine="420"/>
+      </w:pPr>
+    </w:p>
+    <w:p>
+      <w:pPr>
+        <w:ind w:firstLine="420"/>
+      </w:pPr>
+    </w:p>
+    <w:p>
+      <w:pPr>
+        <w:ind w:firstLine="420"/>
+      </w:pPr>
+      <w:r>
+        <w:rPr>
+          <w:rFonts w:hint="eastAsia"/>
+        </w:rPr>
+        <w:t>有些开发板厂家把内核z</w:t>
+      </w:r>
+      <w:r>
+        <w:t>Image</w:t>
+      </w:r>
+      <w:r>
+        <w:rPr>
+          <w:rFonts w:hint="eastAsia"/>
+        </w:rPr>
+        <w:t>、设备树放在第1个分区里，它通常是F</w:t>
+      </w:r>
+      <w:r>
+        <w:t>AT</w:t>
+      </w:r>
+      <w:r>
+        <w:rPr>
+          <w:rFonts w:hint="eastAsia"/>
+        </w:rPr>
+        <w:t>分区。那么可以使用专业版来更新内核、更新设备树。</w:t>
+      </w:r>
+    </w:p>
+    <w:p>
+      <w:pPr>
+        <w:ind w:firstLine="420"/>
+      </w:pPr>
+      <w:r>
+        <w:rPr>
+          <w:rFonts w:hint="eastAsia"/>
+        </w:rPr>
+        <w:t>比如：</w:t>
+      </w:r>
+    </w:p>
+    <w:p>
+      <w:pPr>
+        <w:ind w:firstLine="420"/>
+      </w:pPr>
+      <w:r>
+        <w:rPr>
+          <w:noProof/>
+        </w:rPr>
+        <w:drawing>
+          <wp:inline distT="0" distB="0" distL="0" distR="0" wp14:anchorId="0B9C76EA" wp14:editId="069C9FCF">
+            <wp:extent cx="4377102" cy="1048166"/>
+            <wp:effectExtent l="0" t="0" r="4445" b="0"/>
+            <wp:docPr id="14" name="图片 14"/>
+            <wp:cNvGraphicFramePr>
+              <a:graphicFrameLocks xmlns:a="http://schemas.openxmlformats.org/drawingml/2006/main" noChangeAspect="1"/>
+            </wp:cNvGraphicFramePr>
+            <a:graphic xmlns:a="http://schemas.openxmlformats.org/drawingml/2006/main">
+              <a:graphicData uri="http://schemas.openxmlformats.org/drawingml/2006/picture">
+                <pic:pic xmlns:pic="http://schemas.openxmlformats.org/drawingml/2006/picture">
+                  <pic:nvPicPr>
+                    <pic:cNvPr id="1" name=""/>
+                    <pic:cNvPicPr/>
+                  </pic:nvPicPr>
+                  <pic:blipFill>
+                    <a:blip r:embed="rId20"/>
+                    <a:stretch>
+                      <a:fillRect/>
+                    </a:stretch>
+                  </pic:blipFill>
+                  <pic:spPr>
+                    <a:xfrm>
+                      <a:off x="0" y="0"/>
                       <a:ext cx="4434849" cy="1061994"/>
                     </a:xfrm>
                     <a:prstGeom prst="rect">
@@ -7993,7 +8152,7 @@
                     <pic:cNvPicPr/>
                   </pic:nvPicPr>
                   <pic:blipFill>
-                    <a:blip r:embed="rId20"/>
+                    <a:blip r:embed="rId21"/>
                     <a:stretch>
                       <a:fillRect/>
                     </a:stretch>
@@ -9389,7 +9548,7 @@
                     </pic:cNvPicPr>
                   </pic:nvPicPr>
                   <pic:blipFill>
-                    <a:blip r:embed="rId21">
+                    <a:blip r:embed="rId22">
                       <a:extLst>
                         <a:ext uri="{28A0092B-C50C-407E-A947-70E740481C1C}">
                           <a14:useLocalDpi xmlns:a14="http://schemas.microsoft.com/office/drawing/2010/main" val="0"/>
@@ -9484,8 +9643,8 @@
     </w:p>
     <w:p/>
     <w:sectPr>
-      <w:headerReference w:type="default" r:id="rId22"/>
-      <w:footerReference w:type="default" r:id="rId23"/>
+      <w:headerReference w:type="default" r:id="rId23"/>
+      <w:footerReference w:type="default" r:id="rId24"/>
       <w:pgSz w:w="11906" w:h="16838"/>
       <w:pgMar w:top="1440" w:right="1800" w:bottom="1440" w:left="1800" w:header="851" w:footer="567" w:gutter="0"/>
       <w:cols w:space="425"/>
@@ -13417,7 +13576,7 @@
 </file>
 
 <file path=customXml/itemProps1.xml><?xml version="1.0" encoding="utf-8"?>
-<ds:datastoreItem xmlns:ds="http://schemas.openxmlformats.org/officeDocument/2006/customXml" ds:itemID="{166C0041-511E-49E2-92D5-2FD8455C5DDA}">
+<ds:datastoreItem xmlns:ds="http://schemas.openxmlformats.org/officeDocument/2006/customXml" ds:itemID="{F4A4E159-B668-404E-83E7-B5F14B7826D4}">
   <ds:schemaRefs>
     <ds:schemaRef ds:uri="http://schemas.openxmlformats.org/officeDocument/2006/bibliography"/>
   </ds:schemaRefs>

</xml_diff>